<commit_message>
Criação do protótipo das telas do aplicativo e alteração no documento de requisitos
</commit_message>
<xml_diff>
--- a/Requisitos/EspecificacaoDeRequisitos-SistemaDeNotificaçãoAcadêmica-SINOA.docx
+++ b/Requisitos/EspecificacaoDeRequisitos-SistemaDeNotificaçãoAcadêmica-SINOA.docx
@@ -635,6 +635,39 @@
           </w:p>
         </w:tc>
       </w:tr>
+      <w:tr>
+        <w:tc>
+          <w:tcPr>
+            <w:tcW w:w="2533" w:type="dxa"/>
+          </w:tcPr>
+          <w:p>
+            <w:pPr>
+              <w:spacing w:before="100"/>
+              <w:jc w:val="both"/>
+            </w:pPr>
+            <w:r>
+              <w:t>Destinatários</w:t>
+            </w:r>
+          </w:p>
+        </w:tc>
+        <w:tc>
+          <w:tcPr>
+            <w:tcW w:w="5506" w:type="dxa"/>
+          </w:tcPr>
+          <w:p>
+            <w:pPr>
+              <w:spacing w:before="100"/>
+              <w:jc w:val="both"/>
+            </w:pPr>
+            <w:r>
+              <w:t>Pessoas</w:t>
+            </w:r>
+            <w:r>
+              <w:t xml:space="preserve"> que receberão as notificações.</w:t>
+            </w:r>
+          </w:p>
+        </w:tc>
+      </w:tr>
     </w:tbl>
     <w:p>
       <w:pPr>
@@ -668,6 +701,7 @@
         <w:jc w:val="both"/>
       </w:pPr>
       <w:r>
+        <w:lastRenderedPageBreak/>
         <w:t>O template utilizado pa</w:t>
       </w:r>
       <w:r>
@@ -690,11 +724,7 @@
         <w:t>,</w:t>
       </w:r>
       <w:r>
-        <w:t xml:space="preserve"> que se </w:t>
-      </w:r>
-      <w:r>
-        <w:lastRenderedPageBreak/>
-        <w:t>encontra em [1], com algumas modificações para se adaptar ao contexto da Fábrica de Software do Instituto de Informática da UFG.</w:t>
+        <w:t xml:space="preserve"> que se encontra em [1], com algumas modificações para se adaptar ao contexto da Fábrica de Software do Instituto de Informática da UFG.</w:t>
       </w:r>
     </w:p>
     <w:p>
@@ -751,8 +781,6 @@
         <w:ind w:firstLine="720"/>
         <w:jc w:val="both"/>
       </w:pPr>
-      <w:bookmarkStart w:id="1" w:name="_GoBack"/>
-      <w:bookmarkEnd w:id="1"/>
     </w:p>
     <w:p>
       <w:pPr>
@@ -950,7 +978,13 @@
         <w:jc w:val="both"/>
       </w:pPr>
       <w:r>
-        <w:t>Deve ser possível ordenar as notificações por data.</w:t>
+        <w:t>Deve ser possível ordenar as notificações por data</w:t>
+      </w:r>
+      <w:r>
+        <w:t xml:space="preserve"> (ascendente ou descendente)</w:t>
+      </w:r>
+      <w:r>
+        <w:t>.</w:t>
       </w:r>
     </w:p>
     <w:p>
@@ -1079,6 +1113,7 @@
               <w:rPr>
                 <w:b/>
               </w:rPr>
+              <w:lastRenderedPageBreak/>
               <w:t xml:space="preserve">RF2 - </w:t>
             </w:r>
             <w:r>
@@ -1113,7 +1148,6 @@
         <w:jc w:val="both"/>
       </w:pPr>
       <w:r>
-        <w:lastRenderedPageBreak/>
         <w:t>Se não houver usuários cadastrados o dispositivo vai receber apenas as notificações "públicas" da UFG.</w:t>
       </w:r>
     </w:p>
@@ -1559,6 +1593,70 @@
                 <w:b/>
               </w:rPr>
               <w:t>RNF2</w:t>
+            </w:r>
+            <w:r>
+              <w:rPr>
+                <w:b/>
+              </w:rPr>
+              <w:t xml:space="preserve"> - Linguagem de Programação</w:t>
+            </w:r>
+          </w:p>
+        </w:tc>
+      </w:tr>
+    </w:tbl>
+    <w:p>
+      <w:pPr>
+        <w:spacing w:before="100"/>
+        <w:jc w:val="both"/>
+      </w:pPr>
+      <w:r>
+        <w:lastRenderedPageBreak/>
+        <w:t xml:space="preserve">Descrição: O sistema deve ser implementado na linguagem Java. O aplicativo mobile deve ser executado na plataforma </w:t>
+      </w:r>
+      <w:proofErr w:type="spellStart"/>
+      <w:r>
+        <w:t>Android</w:t>
+      </w:r>
+      <w:proofErr w:type="spellEnd"/>
+      <w:r>
+        <w:t>.</w:t>
+      </w:r>
+      <w:bookmarkStart w:id="1" w:name="_GoBack"/>
+      <w:bookmarkEnd w:id="1"/>
+    </w:p>
+    <w:p>
+      <w:pPr>
+        <w:spacing w:before="100"/>
+        <w:jc w:val="both"/>
+      </w:pPr>
+    </w:p>
+    <w:tbl>
+      <w:tblPr>
+        <w:tblStyle w:val="Tabelacomgrade"/>
+        <w:tblW w:w="0" w:type="auto"/>
+        <w:tblLook w:val="04A0" w:firstRow="1" w:lastRow="0" w:firstColumn="1" w:lastColumn="0" w:noHBand="0" w:noVBand="1"/>
+      </w:tblPr>
+      <w:tblGrid>
+        <w:gridCol w:w="9350"/>
+      </w:tblGrid>
+      <w:tr>
+        <w:tc>
+          <w:tcPr>
+            <w:tcW w:w="9350" w:type="dxa"/>
+          </w:tcPr>
+          <w:p>
+            <w:pPr>
+              <w:spacing w:before="100"/>
+              <w:jc w:val="both"/>
+              <w:rPr>
+                <w:b/>
+              </w:rPr>
+            </w:pPr>
+            <w:r>
+              <w:rPr>
+                <w:b/>
+              </w:rPr>
+              <w:t>RNF3</w:t>
             </w:r>
             <w:r>
               <w:rPr>
@@ -1747,7 +1845,7 @@
       <w:rPr>
         <w:noProof/>
       </w:rPr>
-      <w:t>1</w:t>
+      <w:t>4</w:t>
     </w:r>
     <w:r>
       <w:fldChar w:fldCharType="end"/>
@@ -3281,6 +3379,7 @@
   <w:style w:type="character" w:default="1" w:styleId="Fontepargpadro">
     <w:name w:val="Default Paragraph Font"/>
     <w:uiPriority w:val="1"/>
+    <w:semiHidden/>
     <w:unhideWhenUsed/>
   </w:style>
   <w:style w:type="table" w:default="1" w:styleId="Tabelanormal">

</xml_diff>

<commit_message>
Correções gerais nas telas e criadas notícias fictícias
</commit_message>
<xml_diff>
--- a/Requisitos/EspecificacaoDeRequisitos-SistemaDeNotificaçãoAcadêmica-SINOA.docx
+++ b/Requisitos/EspecificacaoDeRequisitos-SistemaDeNotificaçãoAcadêmica-SINOA.docx
@@ -1078,7 +1078,13 @@
         <w:jc w:val="both"/>
       </w:pPr>
       <w:r>
-        <w:t>Comunicado.</w:t>
+        <w:t>Comunicado</w:t>
+      </w:r>
+      <w:r>
+        <w:t xml:space="preserve"> em geral</w:t>
+      </w:r>
+      <w:r>
+        <w:t>.</w:t>
       </w:r>
     </w:p>
     <w:p>
@@ -1359,6 +1365,8 @@
       <w:r>
         <w:t>Docente da disciplina;</w:t>
       </w:r>
+      <w:bookmarkStart w:id="1" w:name="_GoBack"/>
+      <w:bookmarkEnd w:id="1"/>
     </w:p>
     <w:p>
       <w:pPr>
@@ -1522,15 +1530,7 @@
         <w:t xml:space="preserve">Descrição: </w:t>
       </w:r>
       <w:r>
-        <w:t xml:space="preserve">O projeto deverá contemplar funções e recursos que possam ser implementados em </w:t>
-      </w:r>
-      <w:proofErr w:type="spellStart"/>
-      <w:r>
-        <w:t>Android</w:t>
-      </w:r>
-      <w:proofErr w:type="spellEnd"/>
-      <w:r>
-        <w:t xml:space="preserve">, </w:t>
+        <w:t xml:space="preserve">O projeto deverá contemplar funções e recursos que possam ser implementados em Android, </w:t>
       </w:r>
       <w:proofErr w:type="spellStart"/>
       <w:r>
@@ -1611,18 +1611,8 @@
       </w:pPr>
       <w:r>
         <w:lastRenderedPageBreak/>
-        <w:t xml:space="preserve">Descrição: O sistema deve ser implementado na linguagem Java. O aplicativo mobile deve ser executado na plataforma </w:t>
-      </w:r>
-      <w:proofErr w:type="spellStart"/>
-      <w:r>
-        <w:t>Android</w:t>
-      </w:r>
-      <w:proofErr w:type="spellEnd"/>
-      <w:r>
-        <w:t>.</w:t>
-      </w:r>
-      <w:bookmarkStart w:id="1" w:name="_GoBack"/>
-      <w:bookmarkEnd w:id="1"/>
+        <w:t>Descrição: O sistema deve ser implementado na linguagem Java. O aplicativo mobile deve ser executado na plataforma Android.</w:t>
+      </w:r>
     </w:p>
     <w:p>
       <w:pPr>

</xml_diff>

<commit_message>
Correção no salvamento dos dados fictícios no banco
</commit_message>
<xml_diff>
--- a/Requisitos/EspecificacaoDeRequisitos-SistemaDeNotificaçãoAcadêmica-SINOA.docx
+++ b/Requisitos/EspecificacaoDeRequisitos-SistemaDeNotificaçãoAcadêmica-SINOA.docx
@@ -926,7 +926,19 @@
         <w:jc w:val="both"/>
       </w:pPr>
       <w:r>
-        <w:t xml:space="preserve">Uma notificação possui data, remetente e texto da notificação. </w:t>
+        <w:t xml:space="preserve">Uma notificação possui </w:t>
+      </w:r>
+      <w:r>
+        <w:t xml:space="preserve">tipo, </w:t>
+      </w:r>
+      <w:r>
+        <w:t>data, remetente</w:t>
+      </w:r>
+      <w:r>
+        <w:t>, título</w:t>
+      </w:r>
+      <w:r>
+        <w:t xml:space="preserve"> e texto da notificação. </w:t>
       </w:r>
     </w:p>
     <w:p>
@@ -997,7 +1009,16 @@
         <w:jc w:val="both"/>
       </w:pPr>
       <w:r>
-        <w:t>Deve ser possível ordenar as notificações por remetente.</w:t>
+        <w:t>Deve ser possível ordenar as notificações por remetente</w:t>
+      </w:r>
+      <w:r>
+        <w:t xml:space="preserve"> </w:t>
+      </w:r>
+      <w:r>
+        <w:t>(ascendente ou descendente)</w:t>
+      </w:r>
+      <w:r>
+        <w:t>.</w:t>
       </w:r>
     </w:p>
     <w:p>
@@ -1023,6 +1044,32 @@
         <w:jc w:val="both"/>
       </w:pPr>
       <w:r>
+        <w:t>Deve ser possível localizar notificações.</w:t>
+      </w:r>
+    </w:p>
+    <w:p>
+      <w:pPr>
+        <w:numPr>
+          <w:ilvl w:val="1"/>
+          <w:numId w:val="5"/>
+        </w:numPr>
+        <w:spacing w:before="100"/>
+        <w:jc w:val="both"/>
+      </w:pPr>
+      <w:r>
+        <w:t>Deve ser possível excluir notificações.</w:t>
+      </w:r>
+    </w:p>
+    <w:p>
+      <w:pPr>
+        <w:numPr>
+          <w:ilvl w:val="1"/>
+          <w:numId w:val="5"/>
+        </w:numPr>
+        <w:spacing w:before="100"/>
+        <w:jc w:val="both"/>
+      </w:pPr>
+      <w:r>
         <w:t>Tipos</w:t>
       </w:r>
       <w:r>
@@ -1039,8 +1086,10 @@
         <w:jc w:val="both"/>
       </w:pPr>
       <w:r>
-        <w:t>Aviso de avaliação iminente;</w:t>
-      </w:r>
+        <w:t>Notificação pública;</w:t>
+      </w:r>
+      <w:bookmarkStart w:id="1" w:name="_GoBack"/>
+      <w:bookmarkEnd w:id="1"/>
     </w:p>
     <w:p>
       <w:pPr>
@@ -1052,7 +1101,7 @@
         <w:jc w:val="both"/>
       </w:pPr>
       <w:r>
-        <w:t>Notas e frequências;</w:t>
+        <w:t>Aviso de avaliação iminente;</w:t>
       </w:r>
     </w:p>
     <w:p>
@@ -1065,6 +1114,20 @@
         <w:jc w:val="both"/>
       </w:pPr>
       <w:r>
+        <w:t>Notas e frequências;</w:t>
+      </w:r>
+    </w:p>
+    <w:p>
+      <w:pPr>
+        <w:numPr>
+          <w:ilvl w:val="2"/>
+          <w:numId w:val="6"/>
+        </w:numPr>
+        <w:spacing w:before="100"/>
+        <w:jc w:val="both"/>
+      </w:pPr>
+      <w:r>
+        <w:lastRenderedPageBreak/>
         <w:t>Aviso de vencimento de empréstimo na biblioteca;</w:t>
       </w:r>
     </w:p>
@@ -1119,7 +1182,6 @@
               <w:rPr>
                 <w:b/>
               </w:rPr>
-              <w:lastRenderedPageBreak/>
               <w:t xml:space="preserve">RF2 - </w:t>
             </w:r>
             <w:r>
@@ -1141,7 +1203,13 @@
         <w:t xml:space="preserve">Descrição: </w:t>
       </w:r>
       <w:r>
-        <w:t xml:space="preserve">Deve ser possível cadastrar um usuário. </w:t>
+        <w:t>O sistema de</w:t>
+      </w:r>
+      <w:r>
+        <w:t>ve possuir usuários cadastrados</w:t>
+      </w:r>
+      <w:r>
+        <w:t xml:space="preserve">. </w:t>
       </w:r>
     </w:p>
     <w:p>
@@ -1365,8 +1433,6 @@
       <w:r>
         <w:t>Docente da disciplina;</w:t>
       </w:r>
-      <w:bookmarkStart w:id="1" w:name="_GoBack"/>
-      <w:bookmarkEnd w:id="1"/>
     </w:p>
     <w:p>
       <w:pPr>
@@ -1551,6 +1617,7 @@
         <w:jc w:val="both"/>
       </w:pPr>
       <w:r>
+        <w:lastRenderedPageBreak/>
         <w:t>Espera-se que um usuário, ao mudar de dis</w:t>
       </w:r>
       <w:r>
@@ -1610,7 +1677,6 @@
         <w:jc w:val="both"/>
       </w:pPr>
       <w:r>
-        <w:lastRenderedPageBreak/>
         <w:t>Descrição: O sistema deve ser implementado na linguagem Java. O aplicativo mobile deve ser executado na plataforma Android.</w:t>
       </w:r>
     </w:p>

</xml_diff>